<commit_message>
lwg, ch1, finishing raw, revision needed
</commit_message>
<xml_diff>
--- a/story-lwg/Chapter 01.docx
+++ b/story-lwg/Chapter 01.docx
@@ -8,12 +8,14 @@
         <w:contextualSpacing/>
         <w:rPr>
           <w:sz w:val="24"/>
-          <w:lang w:val="en-GB"/>
-        </w:rPr>
-      </w:pPr>
-      <w:r>
-        <w:rPr>
-          <w:sz w:val="24"/>
+          <w:szCs w:val="24"/>
+          <w:lang w:val="en-GB"/>
+        </w:rPr>
+      </w:pPr>
+      <w:r>
+        <w:rPr>
+          <w:sz w:val="24"/>
+          <w:szCs w:val="24"/>
           <w:lang w:val="en-GB"/>
         </w:rPr>
         <w:t>I woke up in the dawn of a sunny day, clasping the soft edges of my silky pillows.</w:t>
@@ -25,12 +27,14 @@
         <w:contextualSpacing/>
         <w:rPr>
           <w:sz w:val="24"/>
-          <w:lang w:val="en-GB"/>
-        </w:rPr>
-      </w:pPr>
-      <w:r>
-        <w:rPr>
-          <w:sz w:val="24"/>
+          <w:szCs w:val="24"/>
+          <w:lang w:val="en-GB"/>
+        </w:rPr>
+      </w:pPr>
+      <w:r>
+        <w:rPr>
+          <w:sz w:val="24"/>
+          <w:szCs w:val="24"/>
           <w:lang w:val="en-GB"/>
         </w:rPr>
         <w:t xml:space="preserve">The sunrays blended the azure of my room’s walls in delicate stripes of rosy light through the embroidered curtains, warming the environment and gently tingling </w:t>
@@ -38,6 +42,7 @@
       <w:r>
         <w:rPr>
           <w:sz w:val="24"/>
+          <w:szCs w:val="24"/>
           <w:lang w:val="en-GB"/>
         </w:rPr>
         <w:t xml:space="preserve">my </w:t>
@@ -45,6 +50,7 @@
       <w:r>
         <w:rPr>
           <w:sz w:val="24"/>
+          <w:szCs w:val="24"/>
           <w:lang w:val="en-GB"/>
         </w:rPr>
         <w:t>senses.</w:t>
@@ -56,12 +62,14 @@
         <w:contextualSpacing/>
         <w:rPr>
           <w:sz w:val="24"/>
-          <w:lang w:val="en-GB"/>
-        </w:rPr>
-      </w:pPr>
-      <w:r>
-        <w:rPr>
-          <w:sz w:val="24"/>
+          <w:szCs w:val="24"/>
+          <w:lang w:val="en-GB"/>
+        </w:rPr>
+      </w:pPr>
+      <w:r>
+        <w:rPr>
+          <w:sz w:val="24"/>
+          <w:szCs w:val="24"/>
           <w:lang w:val="en-GB"/>
         </w:rPr>
         <w:t>A faint s</w:t>
@@ -69,6 +77,7 @@
       <w:r>
         <w:rPr>
           <w:sz w:val="24"/>
+          <w:szCs w:val="24"/>
           <w:lang w:val="en-GB"/>
         </w:rPr>
         <w:t xml:space="preserve">cent of incense filled </w:t>
@@ -76,6 +85,7 @@
       <w:r>
         <w:rPr>
           <w:sz w:val="24"/>
+          <w:szCs w:val="24"/>
           <w:lang w:val="en-GB"/>
         </w:rPr>
         <w:t>the air and a thin floral fragrance</w:t>
@@ -83,6 +93,7 @@
       <w:r>
         <w:rPr>
           <w:sz w:val="24"/>
+          <w:szCs w:val="24"/>
           <w:lang w:val="en-GB"/>
         </w:rPr>
         <w:t xml:space="preserve"> was exhaled from the </w:t>
@@ -90,6 +101,7 @@
       <w:r>
         <w:rPr>
           <w:sz w:val="24"/>
+          <w:szCs w:val="24"/>
           <w:lang w:val="en-GB"/>
         </w:rPr>
         <w:t>jasmine trees</w:t>
@@ -97,6 +109,7 @@
       <w:r>
         <w:rPr>
           <w:sz w:val="24"/>
+          <w:szCs w:val="24"/>
           <w:lang w:val="en-GB"/>
         </w:rPr>
         <w:t xml:space="preserve"> outside of the clear glass.</w:t>
@@ -108,12 +121,14 @@
         <w:contextualSpacing/>
         <w:rPr>
           <w:sz w:val="24"/>
-          <w:lang w:val="en-GB"/>
-        </w:rPr>
-      </w:pPr>
-      <w:r>
-        <w:rPr>
-          <w:sz w:val="24"/>
+          <w:szCs w:val="24"/>
+          <w:lang w:val="en-GB"/>
+        </w:rPr>
+      </w:pPr>
+      <w:r>
+        <w:rPr>
+          <w:sz w:val="24"/>
+          <w:szCs w:val="24"/>
           <w:lang w:val="en-GB"/>
         </w:rPr>
         <w:t>I lazily stretched my arms and stood up.</w:t>
@@ -125,12 +140,14 @@
         <w:contextualSpacing/>
         <w:rPr>
           <w:sz w:val="24"/>
-          <w:lang w:val="en-GB"/>
-        </w:rPr>
-      </w:pPr>
-      <w:r>
-        <w:rPr>
-          <w:sz w:val="24"/>
+          <w:szCs w:val="24"/>
+          <w:lang w:val="en-GB"/>
+        </w:rPr>
+      </w:pPr>
+      <w:r>
+        <w:rPr>
+          <w:sz w:val="24"/>
+          <w:szCs w:val="24"/>
           <w:lang w:val="en-GB"/>
         </w:rPr>
         <w:t>Approaching the large mirror that hung on the wardrobe, I started picking up my clothes from the floor and putting them on.</w:t>
@@ -142,12 +159,14 @@
         <w:contextualSpacing/>
         <w:rPr>
           <w:sz w:val="24"/>
-          <w:lang w:val="en-GB"/>
-        </w:rPr>
-      </w:pPr>
-      <w:r>
-        <w:rPr>
-          <w:sz w:val="24"/>
+          <w:szCs w:val="24"/>
+          <w:lang w:val="en-GB"/>
+        </w:rPr>
+      </w:pPr>
+      <w:r>
+        <w:rPr>
+          <w:sz w:val="24"/>
+          <w:szCs w:val="24"/>
           <w:lang w:val="en-GB"/>
         </w:rPr>
         <w:t xml:space="preserve">Behind my reflected image, another human figure emerged on the smooth surface, a vivacious smile </w:t>
@@ -155,6 +174,7 @@
       <w:r>
         <w:rPr>
           <w:sz w:val="24"/>
+          <w:szCs w:val="24"/>
           <w:lang w:val="en-GB"/>
         </w:rPr>
         <w:t xml:space="preserve">shining </w:t>
@@ -162,6 +182,7 @@
       <w:r>
         <w:rPr>
           <w:sz w:val="24"/>
+          <w:szCs w:val="24"/>
           <w:lang w:val="en-GB"/>
         </w:rPr>
         <w:t>on her dark-skinned face.</w:t>
@@ -173,12 +194,14 @@
         <w:contextualSpacing/>
         <w:rPr>
           <w:sz w:val="24"/>
-          <w:lang w:val="en-GB"/>
-        </w:rPr>
-      </w:pPr>
-      <w:r>
-        <w:rPr>
-          <w:sz w:val="24"/>
+          <w:szCs w:val="24"/>
+          <w:lang w:val="en-GB"/>
+        </w:rPr>
+      </w:pPr>
+      <w:r>
+        <w:rPr>
+          <w:sz w:val="24"/>
+          <w:szCs w:val="24"/>
           <w:lang w:val="en-GB"/>
         </w:rPr>
         <w:t>“Good morning” –</w:t>
@@ -186,6 +209,7 @@
       <w:r>
         <w:rPr>
           <w:sz w:val="24"/>
+          <w:szCs w:val="24"/>
           <w:lang w:val="en-GB"/>
         </w:rPr>
         <w:t xml:space="preserve"> </w:t>
@@ -193,6 +217,7 @@
       <w:r>
         <w:rPr>
           <w:sz w:val="24"/>
+          <w:szCs w:val="24"/>
           <w:lang w:val="en-GB"/>
         </w:rPr>
         <w:t>Yuri</w:t>
@@ -200,6 +225,7 @@
       <w:r>
         <w:rPr>
           <w:sz w:val="24"/>
+          <w:szCs w:val="24"/>
           <w:lang w:val="en-GB"/>
         </w:rPr>
         <w:t xml:space="preserve"> murmured</w:t>
@@ -207,6 +233,7 @@
       <w:r>
         <w:rPr>
           <w:sz w:val="24"/>
+          <w:szCs w:val="24"/>
           <w:lang w:val="en-GB"/>
         </w:rPr>
         <w:t>, straightening her short dark hair</w:t>
@@ -214,6 +241,7 @@
       <w:r>
         <w:rPr>
           <w:sz w:val="24"/>
+          <w:szCs w:val="24"/>
           <w:lang w:val="en-GB"/>
         </w:rPr>
         <w:t>.</w:t>
@@ -225,12 +253,14 @@
         <w:contextualSpacing/>
         <w:rPr>
           <w:sz w:val="24"/>
-          <w:lang w:val="en-GB"/>
-        </w:rPr>
-      </w:pPr>
-      <w:r>
-        <w:rPr>
-          <w:sz w:val="24"/>
+          <w:szCs w:val="24"/>
+          <w:lang w:val="en-GB"/>
+        </w:rPr>
+      </w:pPr>
+      <w:r>
+        <w:rPr>
+          <w:sz w:val="24"/>
+          <w:szCs w:val="24"/>
           <w:lang w:val="en-GB"/>
         </w:rPr>
         <w:t>“Good morning, honey” – I replied, getting into my pants – “Had a nice sleep?”</w:t>
@@ -242,12 +272,14 @@
         <w:contextualSpacing/>
         <w:rPr>
           <w:sz w:val="24"/>
-          <w:lang w:val="en-GB"/>
-        </w:rPr>
-      </w:pPr>
-      <w:r>
-        <w:rPr>
-          <w:sz w:val="24"/>
+          <w:szCs w:val="24"/>
+          <w:lang w:val="en-GB"/>
+        </w:rPr>
+      </w:pPr>
+      <w:r>
+        <w:rPr>
+          <w:sz w:val="24"/>
+          <w:szCs w:val="24"/>
           <w:lang w:val="en-GB"/>
         </w:rPr>
         <w:t xml:space="preserve">“I had a nightmare” – She whispered near her ears, hugging </w:t>
@@ -255,6 +287,7 @@
       <w:r>
         <w:rPr>
           <w:sz w:val="24"/>
+          <w:szCs w:val="24"/>
           <w:lang w:val="en-GB"/>
         </w:rPr>
         <w:t>me</w:t>
@@ -262,6 +295,7 @@
       <w:r>
         <w:rPr>
           <w:sz w:val="24"/>
+          <w:szCs w:val="24"/>
           <w:lang w:val="en-GB"/>
         </w:rPr>
         <w:t xml:space="preserve"> from behind – “</w:t>
@@ -269,6 +303,7 @@
       <w:r>
         <w:rPr>
           <w:sz w:val="24"/>
+          <w:szCs w:val="24"/>
           <w:lang w:val="en-GB"/>
         </w:rPr>
         <w:t xml:space="preserve">There was this nice looking </w:t>
@@ -276,6 +311,7 @@
       <w:r>
         <w:rPr>
           <w:sz w:val="24"/>
+          <w:szCs w:val="24"/>
           <w:lang w:val="en-GB"/>
         </w:rPr>
         <w:t xml:space="preserve">theoretical </w:t>
@@ -283,6 +319,7 @@
       <w:r>
         <w:rPr>
           <w:sz w:val="24"/>
+          <w:szCs w:val="24"/>
           <w:lang w:val="en-GB"/>
         </w:rPr>
         <w:t>physicist who had been kidnapped by the gangsters…</w:t>
@@ -290,6 +327,7 @@
       <w:r>
         <w:rPr>
           <w:sz w:val="24"/>
+          <w:szCs w:val="24"/>
           <w:lang w:val="en-GB"/>
         </w:rPr>
         <w:t>” – She said, revealing a light smirk behind her mocked concern.</w:t>
@@ -301,12 +339,14 @@
         <w:contextualSpacing/>
         <w:rPr>
           <w:sz w:val="24"/>
-          <w:lang w:val="en-GB"/>
-        </w:rPr>
-      </w:pPr>
-      <w:r>
-        <w:rPr>
-          <w:sz w:val="24"/>
+          <w:szCs w:val="24"/>
+          <w:lang w:val="en-GB"/>
+        </w:rPr>
+      </w:pPr>
+      <w:r>
+        <w:rPr>
+          <w:sz w:val="24"/>
+          <w:szCs w:val="24"/>
           <w:lang w:val="en-GB"/>
         </w:rPr>
         <w:t>“I bet a sexy co</w:t>
@@ -314,6 +354,7 @@
       <w:r>
         <w:rPr>
           <w:sz w:val="24"/>
+          <w:szCs w:val="24"/>
           <w:lang w:val="en-GB"/>
         </w:rPr>
         <w:t>p chased after them and saved her</w:t>
@@ -321,6 +362,7 @@
       <w:r>
         <w:rPr>
           <w:sz w:val="24"/>
+          <w:szCs w:val="24"/>
           <w:lang w:val="en-GB"/>
         </w:rPr>
         <w:t>” - I played along.</w:t>
@@ -332,12 +374,14 @@
         <w:contextualSpacing/>
         <w:rPr>
           <w:sz w:val="24"/>
-          <w:lang w:val="en-GB"/>
-        </w:rPr>
-      </w:pPr>
-      <w:r>
-        <w:rPr>
-          <w:sz w:val="24"/>
+          <w:szCs w:val="24"/>
+          <w:lang w:val="en-GB"/>
+        </w:rPr>
+      </w:pPr>
+      <w:r>
+        <w:rPr>
+          <w:sz w:val="24"/>
+          <w:szCs w:val="24"/>
           <w:lang w:val="en-GB"/>
         </w:rPr>
         <w:t xml:space="preserve">“Of course she did!” – She chuckled, planting a kiss on my neck </w:t>
@@ -345,6 +389,7 @@
       <w:r>
         <w:rPr>
           <w:sz w:val="24"/>
+          <w:szCs w:val="24"/>
           <w:lang w:val="en-GB"/>
         </w:rPr>
         <w:t>–</w:t>
@@ -352,6 +397,7 @@
       <w:r>
         <w:rPr>
           <w:sz w:val="24"/>
+          <w:szCs w:val="24"/>
           <w:lang w:val="en-GB"/>
         </w:rPr>
         <w:t xml:space="preserve"> </w:t>
@@ -359,6 +405,7 @@
       <w:r>
         <w:rPr>
           <w:sz w:val="24"/>
+          <w:szCs w:val="24"/>
           <w:lang w:val="en-GB"/>
         </w:rPr>
         <w:t>“</w:t>
@@ -366,6 +413,7 @@
       <w:r>
         <w:rPr>
           <w:sz w:val="24"/>
+          <w:szCs w:val="24"/>
           <w:lang w:val="en-GB"/>
         </w:rPr>
         <w:t>She pursued them and</w:t>
@@ -373,6 +421,7 @@
       <w:r>
         <w:rPr>
           <w:sz w:val="24"/>
+          <w:szCs w:val="24"/>
           <w:lang w:val="en-GB"/>
         </w:rPr>
         <w:t xml:space="preserve">, </w:t>
@@ -381,6 +430,7 @@
         <w:rPr>
           <w:i/>
           <w:sz w:val="24"/>
+          <w:szCs w:val="24"/>
           <w:lang w:val="en-GB"/>
         </w:rPr>
         <w:t>boom</w:t>
@@ -388,6 +438,7 @@
       <w:r>
         <w:rPr>
           <w:sz w:val="24"/>
+          <w:szCs w:val="24"/>
           <w:lang w:val="en-GB"/>
         </w:rPr>
         <w:t>! She</w:t>
@@ -395,6 +446,7 @@
       <w:r>
         <w:rPr>
           <w:sz w:val="24"/>
+          <w:szCs w:val="24"/>
           <w:lang w:val="en-GB"/>
         </w:rPr>
         <w:t xml:space="preserve"> threw them in prison to save her princess</w:t>
@@ -402,6 +454,7 @@
       <w:r>
         <w:rPr>
           <w:sz w:val="24"/>
+          <w:szCs w:val="24"/>
           <w:lang w:val="en-GB"/>
         </w:rPr>
         <w:t>”</w:t>
@@ -413,12 +466,14 @@
         <w:contextualSpacing/>
         <w:rPr>
           <w:sz w:val="24"/>
-          <w:lang w:val="en-GB"/>
-        </w:rPr>
-      </w:pPr>
-      <w:r>
-        <w:rPr>
-          <w:sz w:val="24"/>
+          <w:szCs w:val="24"/>
+          <w:lang w:val="en-GB"/>
+        </w:rPr>
+      </w:pPr>
+      <w:r>
+        <w:rPr>
+          <w:sz w:val="24"/>
+          <w:szCs w:val="24"/>
           <w:lang w:val="en-GB"/>
         </w:rPr>
         <w:t>I turned toward her fa</w:t>
@@ -426,6 +481,7 @@
       <w:r>
         <w:rPr>
           <w:sz w:val="24"/>
+          <w:szCs w:val="24"/>
           <w:lang w:val="en-GB"/>
         </w:rPr>
         <w:t>ce, and gently kissed her lips.</w:t>
@@ -437,12 +493,14 @@
         <w:contextualSpacing/>
         <w:rPr>
           <w:sz w:val="24"/>
-          <w:lang w:val="en-GB"/>
-        </w:rPr>
-      </w:pPr>
-      <w:r>
-        <w:rPr>
-          <w:sz w:val="24"/>
+          <w:szCs w:val="24"/>
+          <w:lang w:val="en-GB"/>
+        </w:rPr>
+      </w:pPr>
+      <w:r>
+        <w:rPr>
+          <w:sz w:val="24"/>
+          <w:szCs w:val="24"/>
           <w:lang w:val="en-GB"/>
         </w:rPr>
         <w:t>“A pile of mass spectrometry charts is waiting for me downstairs” – I pouted, grabbing her bag from the floor and tossing it on the mattress.</w:t>
@@ -454,12 +512,14 @@
         <w:contextualSpacing/>
         <w:rPr>
           <w:sz w:val="24"/>
-          <w:lang w:val="en-GB"/>
-        </w:rPr>
-      </w:pPr>
-      <w:r>
-        <w:rPr>
-          <w:sz w:val="24"/>
+          <w:szCs w:val="24"/>
+          <w:lang w:val="en-GB"/>
+        </w:rPr>
+      </w:pPr>
+      <w:r>
+        <w:rPr>
+          <w:sz w:val="24"/>
+          <w:szCs w:val="24"/>
           <w:lang w:val="en-GB"/>
         </w:rPr>
         <w:t>“</w:t>
@@ -467,6 +527,7 @@
       <w:r>
         <w:rPr>
           <w:sz w:val="24"/>
+          <w:szCs w:val="24"/>
           <w:lang w:val="en-GB"/>
         </w:rPr>
         <w:t>Get dressed</w:t>
@@ -474,6 +535,7 @@
       <w:r>
         <w:rPr>
           <w:sz w:val="24"/>
+          <w:szCs w:val="24"/>
           <w:lang w:val="en-GB"/>
         </w:rPr>
         <w:t xml:space="preserve">” – I </w:t>
@@ -481,6 +543,7 @@
       <w:r>
         <w:rPr>
           <w:sz w:val="24"/>
+          <w:szCs w:val="24"/>
           <w:lang w:val="en-GB"/>
         </w:rPr>
         <w:t>exhorted.</w:t>
@@ -492,12 +555,14 @@
         <w:contextualSpacing/>
         <w:rPr>
           <w:sz w:val="24"/>
-          <w:lang w:val="en-GB"/>
-        </w:rPr>
-      </w:pPr>
-      <w:r>
-        <w:rPr>
-          <w:sz w:val="24"/>
+          <w:szCs w:val="24"/>
+          <w:lang w:val="en-GB"/>
+        </w:rPr>
+      </w:pPr>
+      <w:r>
+        <w:rPr>
+          <w:sz w:val="24"/>
+          <w:szCs w:val="24"/>
           <w:lang w:val="en-GB"/>
         </w:rPr>
         <w:t>I perceived a veiled hint of disappointment behind her seductive smirk, but I couldn’t afford squandering any more of my precious time.</w:t>
@@ -509,12 +574,14 @@
         <w:contextualSpacing/>
         <w:rPr>
           <w:sz w:val="24"/>
-          <w:lang w:val="en-GB"/>
-        </w:rPr>
-      </w:pPr>
-      <w:r>
-        <w:rPr>
-          <w:sz w:val="24"/>
+          <w:szCs w:val="24"/>
+          <w:lang w:val="en-GB"/>
+        </w:rPr>
+      </w:pPr>
+      <w:r>
+        <w:rPr>
+          <w:sz w:val="24"/>
+          <w:szCs w:val="24"/>
           <w:lang w:val="en-GB"/>
         </w:rPr>
         <w:t xml:space="preserve">I’d accumulated tons of papers to examine and the clock ticked past </w:t>
@@ -522,6 +589,7 @@
       <w:r>
         <w:rPr>
           <w:sz w:val="24"/>
+          <w:szCs w:val="24"/>
           <w:lang w:val="en-GB"/>
         </w:rPr>
         <w:t>ten</w:t>
@@ -529,6 +597,7 @@
       <w:r>
         <w:rPr>
           <w:sz w:val="24"/>
+          <w:szCs w:val="24"/>
           <w:lang w:val="en-GB"/>
         </w:rPr>
         <w:t xml:space="preserve"> already.</w:t>
@@ -540,12 +609,14 @@
         <w:contextualSpacing/>
         <w:rPr>
           <w:sz w:val="24"/>
-          <w:lang w:val="en-GB"/>
-        </w:rPr>
-      </w:pPr>
-      <w:r>
-        <w:rPr>
-          <w:sz w:val="24"/>
+          <w:szCs w:val="24"/>
+          <w:lang w:val="en-GB"/>
+        </w:rPr>
+      </w:pPr>
+      <w:r>
+        <w:rPr>
+          <w:sz w:val="24"/>
+          <w:szCs w:val="24"/>
           <w:lang w:val="en-GB"/>
         </w:rPr>
         <w:t>“Come on, you need to relax” – She said in a pleading voice.</w:t>
@@ -557,12 +628,14 @@
         <w:contextualSpacing/>
         <w:rPr>
           <w:sz w:val="24"/>
-          <w:lang w:val="en-GB"/>
-        </w:rPr>
-      </w:pPr>
-      <w:r>
-        <w:rPr>
-          <w:sz w:val="24"/>
+          <w:szCs w:val="24"/>
+          <w:lang w:val="en-GB"/>
+        </w:rPr>
+      </w:pPr>
+      <w:r>
+        <w:rPr>
+          <w:sz w:val="24"/>
+          <w:szCs w:val="24"/>
           <w:lang w:val="en-GB"/>
         </w:rPr>
         <w:t xml:space="preserve">“We could have fun shooting the bad guys together, couldn’t we?” – She said, taking out a gun – her </w:t>
@@ -571,6 +644,7 @@
         <w:rPr>
           <w:i/>
           <w:sz w:val="24"/>
+          <w:szCs w:val="24"/>
           <w:lang w:val="en-GB"/>
         </w:rPr>
         <w:t>real</w:t>
@@ -578,6 +652,7 @@
       <w:r>
         <w:rPr>
           <w:sz w:val="24"/>
+          <w:szCs w:val="24"/>
           <w:lang w:val="en-GB"/>
         </w:rPr>
         <w:t xml:space="preserve"> gun – from her bag, aiming at an imaginary target.</w:t>
@@ -589,29 +664,65 @@
         <w:contextualSpacing/>
         <w:rPr>
           <w:sz w:val="24"/>
-          <w:lang w:val="en-GB"/>
-        </w:rPr>
-      </w:pPr>
-      <w:r>
-        <w:rPr>
-          <w:sz w:val="24"/>
-          <w:lang w:val="en-GB"/>
-        </w:rPr>
-        <w:t>“Put that away” – I commanded, a little bit nervous – “If my mother knew you bring that in my home you would be dead, you know?”</w:t>
-      </w:r>
-    </w:p>
-    <w:p>
-      <w:pPr>
-        <w:ind w:firstLine="567"/>
-        <w:contextualSpacing/>
-        <w:rPr>
-          <w:sz w:val="24"/>
-          <w:lang w:val="en-GB"/>
-        </w:rPr>
-      </w:pPr>
-      <w:r>
-        <w:rPr>
-          <w:sz w:val="24"/>
+          <w:szCs w:val="24"/>
+          <w:lang w:val="en-GB"/>
+        </w:rPr>
+      </w:pPr>
+      <w:r>
+        <w:rPr>
+          <w:sz w:val="24"/>
+          <w:szCs w:val="24"/>
+          <w:lang w:val="en-GB"/>
+        </w:rPr>
+        <w:t xml:space="preserve">“Put that away” – I commanded, a little bit nervous – “If my mother knew you bring that in </w:t>
+      </w:r>
+      <w:r>
+        <w:rPr>
+          <w:sz w:val="24"/>
+          <w:szCs w:val="24"/>
+          <w:lang w:val="en-GB"/>
+        </w:rPr>
+        <w:t>this house</w:t>
+      </w:r>
+      <w:r>
+        <w:rPr>
+          <w:sz w:val="24"/>
+          <w:szCs w:val="24"/>
+          <w:lang w:val="en-GB"/>
+        </w:rPr>
+        <w:t xml:space="preserve"> you would be dead, you know</w:t>
+      </w:r>
+      <w:r>
+        <w:rPr>
+          <w:sz w:val="24"/>
+          <w:szCs w:val="24"/>
+          <w:lang w:val="en-GB"/>
+        </w:rPr>
+        <w:t xml:space="preserve"> that</w:t>
+      </w:r>
+      <w:r>
+        <w:rPr>
+          <w:sz w:val="24"/>
+          <w:szCs w:val="24"/>
+          <w:lang w:val="en-GB"/>
+        </w:rPr>
+        <w:t>?”</w:t>
+      </w:r>
+    </w:p>
+    <w:p>
+      <w:pPr>
+        <w:ind w:firstLine="567"/>
+        <w:contextualSpacing/>
+        <w:rPr>
+          <w:sz w:val="24"/>
+          <w:szCs w:val="24"/>
+          <w:lang w:val="en-GB"/>
+        </w:rPr>
+      </w:pPr>
+      <w:r>
+        <w:rPr>
+          <w:sz w:val="24"/>
+          <w:szCs w:val="24"/>
           <w:lang w:val="en-GB"/>
         </w:rPr>
         <w:t>“It’s not loaded” – She laughed, putting it back – “I’m just kidding”.</w:t>
@@ -623,12 +734,14 @@
         <w:contextualSpacing/>
         <w:rPr>
           <w:sz w:val="24"/>
-          <w:lang w:val="en-GB"/>
-        </w:rPr>
-      </w:pPr>
-      <w:r>
-        <w:rPr>
-          <w:sz w:val="24"/>
+          <w:szCs w:val="24"/>
+          <w:lang w:val="en-GB"/>
+        </w:rPr>
+      </w:pPr>
+      <w:r>
+        <w:rPr>
+          <w:sz w:val="24"/>
+          <w:szCs w:val="24"/>
           <w:lang w:val="en-GB"/>
         </w:rPr>
         <w:t xml:space="preserve">She </w:t>
@@ -636,6 +749,7 @@
       <w:r>
         <w:rPr>
           <w:sz w:val="24"/>
+          <w:szCs w:val="24"/>
           <w:lang w:val="en-GB"/>
         </w:rPr>
         <w:t>embraced</w:t>
@@ -643,6 +757,7 @@
       <w:r>
         <w:rPr>
           <w:sz w:val="24"/>
+          <w:szCs w:val="24"/>
           <w:lang w:val="en-GB"/>
         </w:rPr>
         <w:t xml:space="preserve"> me tightly </w:t>
@@ -650,6 +765,7 @@
       <w:r>
         <w:rPr>
           <w:sz w:val="24"/>
+          <w:szCs w:val="24"/>
           <w:lang w:val="en-GB"/>
         </w:rPr>
         <w:t>and gave me another gentle kiss.</w:t>
@@ -661,12 +777,14 @@
         <w:contextualSpacing/>
         <w:rPr>
           <w:sz w:val="24"/>
-          <w:lang w:val="en-GB"/>
-        </w:rPr>
-      </w:pPr>
-      <w:r>
-        <w:rPr>
-          <w:sz w:val="24"/>
+          <w:szCs w:val="24"/>
+          <w:lang w:val="en-GB"/>
+        </w:rPr>
+      </w:pPr>
+      <w:r>
+        <w:rPr>
+          <w:sz w:val="24"/>
+          <w:szCs w:val="24"/>
           <w:lang w:val="en-GB"/>
         </w:rPr>
         <w:t xml:space="preserve">“You’re a naughty girl” – I whispered. </w:t>
@@ -678,12 +796,14 @@
         <w:contextualSpacing/>
         <w:rPr>
           <w:sz w:val="24"/>
-          <w:lang w:val="en-GB"/>
-        </w:rPr>
-      </w:pPr>
-      <w:r>
-        <w:rPr>
-          <w:sz w:val="24"/>
+          <w:szCs w:val="24"/>
+          <w:lang w:val="en-GB"/>
+        </w:rPr>
+      </w:pPr>
+      <w:r>
+        <w:rPr>
+          <w:sz w:val="24"/>
+          <w:szCs w:val="24"/>
           <w:lang w:val="en-GB"/>
         </w:rPr>
         <w:t>I’d told her dozen times not to bring that thing inside of my house, but my slow-witted girlfriend didn’t seem to listen.</w:t>
@@ -695,12 +815,14 @@
         <w:contextualSpacing/>
         <w:rPr>
           <w:sz w:val="24"/>
-          <w:lang w:val="en-GB"/>
-        </w:rPr>
-      </w:pPr>
-      <w:r>
-        <w:rPr>
-          <w:sz w:val="24"/>
+          <w:szCs w:val="24"/>
+          <w:lang w:val="en-GB"/>
+        </w:rPr>
+      </w:pPr>
+      <w:r>
+        <w:rPr>
+          <w:sz w:val="24"/>
+          <w:szCs w:val="24"/>
           <w:lang w:val="en-GB"/>
         </w:rPr>
         <w:t>“Let’s go downstairs, my sister will be starving”.</w:t>
@@ -712,12 +834,14 @@
         <w:contextualSpacing/>
         <w:rPr>
           <w:sz w:val="24"/>
-          <w:lang w:val="en-GB"/>
-        </w:rPr>
-      </w:pPr>
-      <w:r>
-        <w:rPr>
-          <w:sz w:val="24"/>
+          <w:szCs w:val="24"/>
+          <w:lang w:val="en-GB"/>
+        </w:rPr>
+      </w:pPr>
+      <w:r>
+        <w:rPr>
+          <w:sz w:val="24"/>
+          <w:szCs w:val="24"/>
           <w:lang w:val="en-GB"/>
         </w:rPr>
         <w:t xml:space="preserve">We hopped on the </w:t>
@@ -725,6 +849,7 @@
       <w:r>
         <w:rPr>
           <w:sz w:val="24"/>
+          <w:szCs w:val="24"/>
           <w:lang w:val="en-GB"/>
         </w:rPr>
         <w:t>st</w:t>
@@ -732,6 +857,7 @@
       <w:r>
         <w:rPr>
           <w:sz w:val="24"/>
+          <w:szCs w:val="24"/>
           <w:lang w:val="en-GB"/>
         </w:rPr>
         <w:t>eps down and headed to the spacious living room, where a sweet eleven years old little girl quietly watched television, cosily sitting on the</w:t>
@@ -739,6 +865,7 @@
       <w:r>
         <w:rPr>
           <w:sz w:val="24"/>
+          <w:szCs w:val="24"/>
           <w:lang w:val="en-GB"/>
         </w:rPr>
         <w:t xml:space="preserve"> </w:t>
@@ -746,6 +873,7 @@
       <w:r>
         <w:rPr>
           <w:sz w:val="24"/>
+          <w:szCs w:val="24"/>
           <w:lang w:val="en-GB"/>
         </w:rPr>
         <w:t>sofa.</w:t>
@@ -757,12 +885,14 @@
         <w:contextualSpacing/>
         <w:rPr>
           <w:sz w:val="24"/>
-          <w:lang w:val="en-GB"/>
-        </w:rPr>
-      </w:pPr>
-      <w:r>
-        <w:rPr>
-          <w:sz w:val="24"/>
+          <w:szCs w:val="24"/>
+          <w:lang w:val="en-GB"/>
+        </w:rPr>
+      </w:pPr>
+      <w:r>
+        <w:rPr>
+          <w:sz w:val="24"/>
+          <w:szCs w:val="24"/>
           <w:lang w:val="en-GB"/>
         </w:rPr>
         <w:t>“Hey, princess” – I greeted, waving my hand.</w:t>
@@ -774,12 +904,14 @@
         <w:contextualSpacing/>
         <w:rPr>
           <w:sz w:val="24"/>
-          <w:lang w:val="en-GB"/>
-        </w:rPr>
-      </w:pPr>
-      <w:r>
-        <w:rPr>
-          <w:sz w:val="24"/>
+          <w:szCs w:val="24"/>
+          <w:lang w:val="en-GB"/>
+        </w:rPr>
+      </w:pPr>
+      <w:r>
+        <w:rPr>
+          <w:sz w:val="24"/>
+          <w:szCs w:val="24"/>
           <w:lang w:val="en-GB"/>
         </w:rPr>
         <w:t xml:space="preserve">Yoona gave me a drowsy smile and yawned – “Hi” </w:t>
@@ -787,6 +919,7 @@
       <w:r>
         <w:rPr>
           <w:sz w:val="24"/>
+          <w:szCs w:val="24"/>
           <w:lang w:val="en-GB"/>
         </w:rPr>
         <w:t>– She murmured.</w:t>
@@ -798,12 +931,14 @@
         <w:contextualSpacing/>
         <w:rPr>
           <w:sz w:val="24"/>
-          <w:lang w:val="en-GB"/>
-        </w:rPr>
-      </w:pPr>
-      <w:r>
-        <w:rPr>
-          <w:sz w:val="24"/>
+          <w:szCs w:val="24"/>
+          <w:lang w:val="en-GB"/>
+        </w:rPr>
+      </w:pPr>
+      <w:r>
+        <w:rPr>
+          <w:sz w:val="24"/>
+          <w:szCs w:val="24"/>
           <w:lang w:val="en-GB"/>
         </w:rPr>
         <w:t xml:space="preserve">I invited Yuri to take </w:t>
@@ -811,6 +946,7 @@
       <w:r>
         <w:rPr>
           <w:sz w:val="24"/>
+          <w:szCs w:val="24"/>
           <w:lang w:val="en-GB"/>
         </w:rPr>
         <w:t xml:space="preserve">a seat on the </w:t>
@@ -818,6 +954,7 @@
       <w:r>
         <w:rPr>
           <w:sz w:val="24"/>
+          <w:szCs w:val="24"/>
           <w:lang w:val="en-GB"/>
         </w:rPr>
         <w:t>couch, and hinted at the kitchen.</w:t>
@@ -829,12 +966,14 @@
         <w:contextualSpacing/>
         <w:rPr>
           <w:sz w:val="24"/>
-          <w:lang w:val="en-GB"/>
-        </w:rPr>
-      </w:pPr>
-      <w:r>
-        <w:rPr>
-          <w:sz w:val="24"/>
+          <w:szCs w:val="24"/>
+          <w:lang w:val="en-GB"/>
+        </w:rPr>
+      </w:pPr>
+      <w:r>
+        <w:rPr>
+          <w:sz w:val="24"/>
+          <w:szCs w:val="24"/>
           <w:lang w:val="en-GB"/>
         </w:rPr>
         <w:t>“I’m making some breakfast for all the three of us, ok?” – I asked, earning a simple nod from both of my girls – “Be good girls, ok?”</w:t>
@@ -846,39 +985,182 @@
         <w:contextualSpacing/>
         <w:rPr>
           <w:sz w:val="24"/>
-          <w:lang w:val="en-GB"/>
-        </w:rPr>
-      </w:pPr>
-      <w:r>
-        <w:rPr>
-          <w:sz w:val="24"/>
-          <w:lang w:val="en-GB"/>
-        </w:rPr>
-        <w:t xml:space="preserve">I headed to the kitchen and </w:t>
-      </w:r>
-      <w:r>
-        <w:rPr>
-          <w:sz w:val="24"/>
-          <w:lang w:val="en-GB"/>
-        </w:rPr>
-        <w:t>grabbed a frying pan, still eyeing at them.</w:t>
-      </w:r>
-    </w:p>
-    <w:p>
-      <w:pPr>
-        <w:ind w:firstLine="567"/>
-        <w:contextualSpacing/>
-        <w:rPr>
-          <w:sz w:val="24"/>
-          <w:lang w:val="en-GB"/>
-        </w:rPr>
-      </w:pPr>
-      <w:r>
-        <w:rPr>
-          <w:sz w:val="24"/>
+          <w:szCs w:val="24"/>
+          <w:lang w:val="en-GB"/>
+        </w:rPr>
+      </w:pPr>
+      <w:r>
+        <w:rPr>
+          <w:sz w:val="24"/>
+          <w:szCs w:val="24"/>
+          <w:lang w:val="en-GB"/>
+        </w:rPr>
+        <w:t>I headed to the ki</w:t>
+      </w:r>
+      <w:r>
+        <w:rPr>
+          <w:sz w:val="24"/>
+          <w:szCs w:val="24"/>
+          <w:lang w:val="en-GB"/>
+        </w:rPr>
+        <w:t>tchen and grabbed a frying pan.</w:t>
+      </w:r>
+      <w:r>
+        <w:rPr>
+          <w:sz w:val="24"/>
+          <w:szCs w:val="24"/>
+          <w:lang w:val="en-GB"/>
+        </w:rPr>
+        <w:t xml:space="preserve"> </w:t>
+      </w:r>
+    </w:p>
+    <w:p>
+      <w:pPr>
+        <w:ind w:firstLine="567"/>
+        <w:contextualSpacing/>
+        <w:rPr>
+          <w:sz w:val="24"/>
+          <w:szCs w:val="24"/>
+          <w:lang w:val="en-GB"/>
+        </w:rPr>
+      </w:pPr>
+    </w:p>
+    <w:p>
+      <w:pPr>
+        <w:ind w:firstLine="567"/>
+        <w:contextualSpacing/>
+        <w:rPr>
+          <w:sz w:val="24"/>
+          <w:szCs w:val="24"/>
+          <w:lang w:val="en-GB"/>
+        </w:rPr>
+      </w:pPr>
+      <w:r>
+        <w:rPr>
+          <w:sz w:val="24"/>
+          <w:szCs w:val="24"/>
           <w:lang w:val="en-GB"/>
         </w:rPr>
         <w:lastRenderedPageBreak/>
+        <w:t xml:space="preserve">Why did my parents always have to leave their stuff on </w:t>
+      </w:r>
+      <w:r>
+        <w:rPr>
+          <w:i/>
+          <w:sz w:val="24"/>
+          <w:szCs w:val="24"/>
+          <w:lang w:val="en-GB"/>
+        </w:rPr>
+        <w:t>my</w:t>
+      </w:r>
+      <w:r>
+        <w:rPr>
+          <w:sz w:val="24"/>
+          <w:szCs w:val="24"/>
+          <w:lang w:val="en-GB"/>
+        </w:rPr>
+        <w:t xml:space="preserve"> kitchen?</w:t>
+      </w:r>
+    </w:p>
+    <w:p>
+      <w:pPr>
+        <w:ind w:firstLine="567"/>
+        <w:contextualSpacing/>
+        <w:rPr>
+          <w:sz w:val="24"/>
+          <w:szCs w:val="24"/>
+          <w:lang w:val="en-GB"/>
+        </w:rPr>
+      </w:pPr>
+      <w:r>
+        <w:rPr>
+          <w:sz w:val="24"/>
+          <w:szCs w:val="24"/>
+          <w:lang w:val="en-GB"/>
+        </w:rPr>
+        <w:t xml:space="preserve">I </w:t>
+      </w:r>
+      <w:r>
+        <w:rPr>
+          <w:sz w:val="24"/>
+          <w:szCs w:val="24"/>
+          <w:lang w:val="en-GB"/>
+        </w:rPr>
+        <w:t>had to push</w:t>
+      </w:r>
+      <w:r>
+        <w:rPr>
+          <w:sz w:val="24"/>
+          <w:szCs w:val="24"/>
+          <w:lang w:val="en-GB"/>
+        </w:rPr>
+        <w:t xml:space="preserve"> aside my </w:t>
+      </w:r>
+      <w:r>
+        <w:rPr>
+          <w:sz w:val="24"/>
+          <w:szCs w:val="24"/>
+          <w:lang w:val="en-GB"/>
+        </w:rPr>
+        <w:t>mom’s</w:t>
+      </w:r>
+      <w:r>
+        <w:rPr>
+          <w:sz w:val="24"/>
+          <w:szCs w:val="24"/>
+          <w:lang w:val="en-GB"/>
+        </w:rPr>
+        <w:t xml:space="preserve"> laptop and a few newspapers to make space on the kitchen counter, </w:t>
+      </w:r>
+      <w:r>
+        <w:rPr>
+          <w:sz w:val="24"/>
+          <w:szCs w:val="24"/>
+          <w:lang w:val="en-GB"/>
+        </w:rPr>
+        <w:t xml:space="preserve">still </w:t>
+      </w:r>
+      <w:r>
+        <w:rPr>
+          <w:sz w:val="24"/>
+          <w:szCs w:val="24"/>
+          <w:lang w:val="en-GB"/>
+        </w:rPr>
+        <w:t xml:space="preserve">nervously </w:t>
+      </w:r>
+      <w:r>
+        <w:rPr>
+          <w:sz w:val="24"/>
+          <w:szCs w:val="24"/>
+          <w:lang w:val="en-GB"/>
+        </w:rPr>
+        <w:t xml:space="preserve">eyeing at </w:t>
+      </w:r>
+      <w:r>
+        <w:rPr>
+          <w:sz w:val="24"/>
+          <w:szCs w:val="24"/>
+          <w:lang w:val="en-GB"/>
+        </w:rPr>
+        <w:t>the two people sitting in the other room.</w:t>
+      </w:r>
+    </w:p>
+    <w:p>
+      <w:pPr>
+        <w:ind w:firstLine="567"/>
+        <w:contextualSpacing/>
+        <w:rPr>
+          <w:sz w:val="24"/>
+          <w:szCs w:val="24"/>
+          <w:lang w:val="en-GB"/>
+        </w:rPr>
+      </w:pPr>
+      <w:r>
+        <w:rPr>
+          <w:sz w:val="24"/>
+          <w:szCs w:val="24"/>
+          <w:lang w:val="en-GB"/>
+        </w:rPr>
         <w:t>My younger sister looked always so uneasy near Yuri, but I was confident about them getting comfortable with each other.</w:t>
       </w:r>
     </w:p>
@@ -888,12 +1170,14 @@
         <w:contextualSpacing/>
         <w:rPr>
           <w:sz w:val="24"/>
-          <w:lang w:val="en-GB"/>
-        </w:rPr>
-      </w:pPr>
-      <w:r>
-        <w:rPr>
-          <w:sz w:val="24"/>
+          <w:szCs w:val="24"/>
+          <w:lang w:val="en-GB"/>
+        </w:rPr>
+      </w:pPr>
+      <w:r>
+        <w:rPr>
+          <w:sz w:val="24"/>
+          <w:szCs w:val="24"/>
           <w:lang w:val="en-GB"/>
         </w:rPr>
         <w:t xml:space="preserve">The early days of </w:t>
@@ -901,6 +1185,7 @@
       <w:r>
         <w:rPr>
           <w:sz w:val="24"/>
+          <w:szCs w:val="24"/>
           <w:lang w:val="en-GB"/>
         </w:rPr>
         <w:t>our</w:t>
@@ -908,6 +1193,7 @@
       <w:r>
         <w:rPr>
           <w:sz w:val="24"/>
+          <w:szCs w:val="24"/>
           <w:lang w:val="en-GB"/>
         </w:rPr>
         <w:t xml:space="preserve"> relationship had been a little bit awkward for </w:t>
@@ -915,6 +1201,7 @@
       <w:r>
         <w:rPr>
           <w:sz w:val="24"/>
+          <w:szCs w:val="24"/>
           <w:lang w:val="en-GB"/>
         </w:rPr>
         <w:t>her.</w:t>
@@ -926,12 +1213,14 @@
         <w:contextualSpacing/>
         <w:rPr>
           <w:sz w:val="24"/>
-          <w:lang w:val="en-GB"/>
-        </w:rPr>
-      </w:pPr>
-      <w:r>
-        <w:rPr>
-          <w:sz w:val="24"/>
+          <w:szCs w:val="24"/>
+          <w:lang w:val="en-GB"/>
+        </w:rPr>
+      </w:pPr>
+      <w:r>
+        <w:rPr>
+          <w:sz w:val="24"/>
+          <w:szCs w:val="24"/>
           <w:lang w:val="en-GB"/>
         </w:rPr>
         <w:t>She’d used to go hiding in her bedroom as soon as she heard my girlfriend’s voice in the house’s atrium, but I eventually convinced her to be more sociable.</w:t>
@@ -943,12 +1232,14 @@
         <w:contextualSpacing/>
         <w:rPr>
           <w:sz w:val="24"/>
-          <w:lang w:val="en-GB"/>
-        </w:rPr>
-      </w:pPr>
-      <w:r>
-        <w:rPr>
-          <w:sz w:val="24"/>
+          <w:szCs w:val="24"/>
+          <w:lang w:val="en-GB"/>
+        </w:rPr>
+      </w:pPr>
+      <w:r>
+        <w:rPr>
+          <w:sz w:val="24"/>
+          <w:szCs w:val="24"/>
           <w:lang w:val="en-GB"/>
         </w:rPr>
         <w:t>I even heard them trying to get into a conversation.</w:t>
@@ -960,12 +1251,14 @@
         <w:contextualSpacing/>
         <w:rPr>
           <w:sz w:val="24"/>
-          <w:lang w:val="en-GB"/>
-        </w:rPr>
-      </w:pPr>
-      <w:r>
-        <w:rPr>
-          <w:sz w:val="24"/>
+          <w:szCs w:val="24"/>
+          <w:lang w:val="en-GB"/>
+        </w:rPr>
+      </w:pPr>
+      <w:r>
+        <w:rPr>
+          <w:sz w:val="24"/>
+          <w:szCs w:val="24"/>
           <w:lang w:val="en-GB"/>
         </w:rPr>
         <w:t xml:space="preserve">“Is it true that two girls can’t have </w:t>
@@ -973,6 +1266,7 @@
       <w:r>
         <w:rPr>
           <w:sz w:val="24"/>
+          <w:szCs w:val="24"/>
           <w:lang w:val="en-GB"/>
         </w:rPr>
         <w:t>babies</w:t>
@@ -980,13 +1274,31 @@
       <w:r>
         <w:rPr>
           <w:sz w:val="24"/>
-          <w:lang w:val="en-GB"/>
-        </w:rPr>
-        <w:t>?” – Yoona said, addressing my poor Yuri, wh</w:t>
-      </w:r>
-      <w:r>
-        <w:rPr>
-          <w:sz w:val="24"/>
+          <w:szCs w:val="24"/>
+          <w:lang w:val="en-GB"/>
+        </w:rPr>
+        <w:t>?” – Yoon</w:t>
+      </w:r>
+      <w:r>
+        <w:rPr>
+          <w:sz w:val="24"/>
+          <w:szCs w:val="24"/>
+          <w:lang w:val="en-GB"/>
+        </w:rPr>
+        <w:t>a said, addressing my poor Yuri</w:t>
+      </w:r>
+      <w:r>
+        <w:rPr>
+          <w:sz w:val="24"/>
+          <w:szCs w:val="24"/>
+          <w:lang w:val="en-GB"/>
+        </w:rPr>
+        <w:t xml:space="preserve"> wh</w:t>
+      </w:r>
+      <w:r>
+        <w:rPr>
+          <w:sz w:val="24"/>
+          <w:szCs w:val="24"/>
           <w:lang w:val="en-GB"/>
         </w:rPr>
         <w:t>o stared at her, astonished by the peculiar question.</w:t>
@@ -998,12 +1310,14 @@
         <w:contextualSpacing/>
         <w:rPr>
           <w:sz w:val="24"/>
-          <w:lang w:val="en-GB"/>
-        </w:rPr>
-      </w:pPr>
-      <w:r>
-        <w:rPr>
-          <w:sz w:val="24"/>
+          <w:szCs w:val="24"/>
+          <w:lang w:val="en-GB"/>
+        </w:rPr>
+      </w:pPr>
+      <w:r>
+        <w:rPr>
+          <w:sz w:val="24"/>
+          <w:szCs w:val="24"/>
           <w:lang w:val="en-GB"/>
         </w:rPr>
         <w:t>“Who says that?” – She laughed.</w:t>
@@ -1015,12 +1329,14 @@
         <w:contextualSpacing/>
         <w:rPr>
           <w:sz w:val="24"/>
-          <w:lang w:val="en-GB"/>
-        </w:rPr>
-      </w:pPr>
-      <w:r>
-        <w:rPr>
-          <w:sz w:val="24"/>
+          <w:szCs w:val="24"/>
+          <w:lang w:val="en-GB"/>
+        </w:rPr>
+      </w:pPr>
+      <w:r>
+        <w:rPr>
+          <w:sz w:val="24"/>
+          <w:szCs w:val="24"/>
           <w:lang w:val="en-GB"/>
         </w:rPr>
         <w:t xml:space="preserve">I </w:t>
@@ -1028,6 +1344,7 @@
       <w:r>
         <w:rPr>
           <w:sz w:val="24"/>
+          <w:szCs w:val="24"/>
           <w:lang w:val="en-GB"/>
         </w:rPr>
         <w:t xml:space="preserve">slowly </w:t>
@@ -1035,6 +1352,7 @@
       <w:r>
         <w:rPr>
           <w:sz w:val="24"/>
+          <w:szCs w:val="24"/>
           <w:lang w:val="en-GB"/>
         </w:rPr>
         <w:t>shook my head</w:t>
@@ -1042,6 +1360,7 @@
       <w:r>
         <w:rPr>
           <w:sz w:val="24"/>
+          <w:szCs w:val="24"/>
           <w:lang w:val="en-GB"/>
         </w:rPr>
         <w:t xml:space="preserve"> in a grin</w:t>
@@ -1049,6 +1368,7 @@
       <w:r>
         <w:rPr>
           <w:sz w:val="24"/>
+          <w:szCs w:val="24"/>
           <w:lang w:val="en-GB"/>
         </w:rPr>
         <w:t>. I was a little bit concerned for the fate of the conversation, but I was glad they were talking to each other.</w:t>
@@ -1060,12 +1380,14 @@
         <w:contextualSpacing/>
         <w:rPr>
           <w:sz w:val="24"/>
-          <w:lang w:val="en-GB"/>
-        </w:rPr>
-      </w:pPr>
-      <w:r>
-        <w:rPr>
-          <w:sz w:val="24"/>
+          <w:szCs w:val="24"/>
+          <w:lang w:val="en-GB"/>
+        </w:rPr>
+      </w:pPr>
+      <w:r>
+        <w:rPr>
+          <w:sz w:val="24"/>
+          <w:szCs w:val="24"/>
           <w:lang w:val="en-GB"/>
         </w:rPr>
         <w:t xml:space="preserve">“Mommy says that” – Yoona naively added – “She says </w:t>
@@ -1073,6 +1395,7 @@
       <w:r>
         <w:rPr>
           <w:sz w:val="24"/>
+          <w:szCs w:val="24"/>
           <w:lang w:val="en-GB"/>
         </w:rPr>
         <w:t xml:space="preserve">that </w:t>
@@ -1080,6 +1403,7 @@
       <w:r>
         <w:rPr>
           <w:sz w:val="24"/>
+          <w:szCs w:val="24"/>
           <w:lang w:val="en-GB"/>
         </w:rPr>
         <w:t>you can’t give Taeyeon a baby because you don’t h</w:t>
@@ -1087,6 +1411,7 @@
       <w:r>
         <w:rPr>
           <w:sz w:val="24"/>
+          <w:szCs w:val="24"/>
           <w:lang w:val="en-GB"/>
         </w:rPr>
         <w:t>ave a wee-</w:t>
@@ -1094,6 +1419,7 @@
       <w:r>
         <w:rPr>
           <w:sz w:val="24"/>
+          <w:szCs w:val="24"/>
           <w:lang w:val="en-GB"/>
         </w:rPr>
         <w:t>wee</w:t>
@@ -1101,6 +1427,7 @@
       <w:r>
         <w:rPr>
           <w:sz w:val="24"/>
+          <w:szCs w:val="24"/>
           <w:lang w:val="en-GB"/>
         </w:rPr>
         <w:t>”.</w:t>
@@ -1112,44 +1439,961 @@
         <w:contextualSpacing/>
         <w:rPr>
           <w:sz w:val="24"/>
-          <w:lang w:val="en-GB"/>
-        </w:rPr>
-      </w:pPr>
+          <w:szCs w:val="24"/>
+          <w:lang w:val="en-GB"/>
+        </w:rPr>
+      </w:pPr>
+      <w:r>
+        <w:rPr>
+          <w:sz w:val="24"/>
+          <w:szCs w:val="24"/>
+          <w:lang w:val="en-GB"/>
+        </w:rPr>
+        <w:t>“We could steal someone else’s wee-wee” – Yuri chuckled – “But your big sister is not ready to have a baby, she loves her job”</w:t>
+      </w:r>
+    </w:p>
+    <w:p>
+      <w:pPr>
+        <w:ind w:firstLine="567"/>
+        <w:contextualSpacing/>
+        <w:rPr>
+          <w:sz w:val="24"/>
+          <w:szCs w:val="24"/>
+          <w:lang w:val="en-GB"/>
+        </w:rPr>
+      </w:pPr>
+      <w:r>
+        <w:rPr>
+          <w:sz w:val="24"/>
+          <w:szCs w:val="24"/>
+          <w:lang w:val="en-GB"/>
+        </w:rPr>
+        <w:t>My sister grinned and let out a giggle – “But someday she…”</w:t>
+      </w:r>
+    </w:p>
+    <w:p>
+      <w:pPr>
+        <w:ind w:firstLine="567"/>
+        <w:contextualSpacing/>
+        <w:rPr>
+          <w:sz w:val="24"/>
+          <w:szCs w:val="24"/>
+          <w:lang w:val="en-GB"/>
+        </w:rPr>
+      </w:pPr>
+      <w:r>
+        <w:rPr>
+          <w:sz w:val="24"/>
+          <w:szCs w:val="24"/>
+          <w:lang w:val="en-GB"/>
+        </w:rPr>
+        <w:t xml:space="preserve">“Stop nagging </w:t>
+      </w:r>
+      <w:r>
+        <w:rPr>
+          <w:sz w:val="24"/>
+          <w:szCs w:val="24"/>
+          <w:lang w:val="en-GB"/>
+        </w:rPr>
+        <w:t>Yuri</w:t>
+      </w:r>
+      <w:r>
+        <w:rPr>
+          <w:sz w:val="24"/>
+          <w:szCs w:val="24"/>
+          <w:lang w:val="en-GB"/>
+        </w:rPr>
+        <w:t xml:space="preserve">, </w:t>
+      </w:r>
+      <w:r>
+        <w:rPr>
+          <w:sz w:val="24"/>
+          <w:szCs w:val="24"/>
+          <w:lang w:val="en-GB"/>
+        </w:rPr>
+        <w:t xml:space="preserve">little </w:t>
+      </w:r>
+      <w:r>
+        <w:rPr>
+          <w:sz w:val="24"/>
+          <w:szCs w:val="24"/>
+          <w:lang w:val="en-GB"/>
+        </w:rPr>
+        <w:t>princess” – I sh</w:t>
+      </w:r>
+      <w:r>
+        <w:rPr>
+          <w:sz w:val="24"/>
+          <w:szCs w:val="24"/>
+          <w:lang w:val="en-GB"/>
+        </w:rPr>
+        <w:t>rilled from the kitchen – “Come here and help me”.</w:t>
+      </w:r>
+    </w:p>
+    <w:p>
+      <w:pPr>
+        <w:ind w:firstLine="567"/>
+        <w:contextualSpacing/>
+        <w:rPr>
+          <w:sz w:val="24"/>
+          <w:szCs w:val="24"/>
+          <w:lang w:val="en-GB"/>
+        </w:rPr>
+      </w:pPr>
+      <w:r>
+        <w:rPr>
+          <w:sz w:val="24"/>
+          <w:szCs w:val="24"/>
+          <w:lang w:val="en-GB"/>
+        </w:rPr>
+        <w:t xml:space="preserve">I poured a little bit of oil and broke some eggs into the </w:t>
+      </w:r>
+      <w:r>
+        <w:rPr>
+          <w:sz w:val="24"/>
+          <w:szCs w:val="24"/>
+          <w:lang w:val="en-GB"/>
+        </w:rPr>
+        <w:t>pan</w:t>
+      </w:r>
+      <w:r>
+        <w:rPr>
+          <w:sz w:val="24"/>
+          <w:szCs w:val="24"/>
+          <w:lang w:val="en-GB"/>
+        </w:rPr>
+        <w:t xml:space="preserve"> but I toppled one in the process, and I had to get</w:t>
+      </w:r>
+      <w:r>
+        <w:rPr>
+          <w:sz w:val="24"/>
+          <w:szCs w:val="24"/>
+          <w:lang w:val="en-GB"/>
+        </w:rPr>
+        <w:t xml:space="preserve"> a few </w:t>
+      </w:r>
+      <w:r>
+        <w:rPr>
+          <w:sz w:val="24"/>
+          <w:szCs w:val="24"/>
+          <w:lang w:val="en-GB"/>
+        </w:rPr>
+        <w:t xml:space="preserve">paper </w:t>
+      </w:r>
+      <w:r>
+        <w:rPr>
+          <w:sz w:val="24"/>
+          <w:szCs w:val="24"/>
+          <w:lang w:val="en-GB"/>
+        </w:rPr>
+        <w:t>towels</w:t>
+      </w:r>
+      <w:r>
+        <w:rPr>
+          <w:sz w:val="24"/>
+          <w:szCs w:val="24"/>
+          <w:lang w:val="en-GB"/>
+        </w:rPr>
+        <w:t>.</w:t>
+      </w:r>
+    </w:p>
+    <w:p>
+      <w:pPr>
+        <w:ind w:firstLine="567"/>
+        <w:contextualSpacing/>
+        <w:rPr>
+          <w:sz w:val="24"/>
+          <w:szCs w:val="24"/>
+          <w:lang w:val="en-GB"/>
+        </w:rPr>
+      </w:pPr>
+      <w:r>
+        <w:rPr>
+          <w:sz w:val="24"/>
+          <w:szCs w:val="24"/>
+          <w:lang w:val="en-GB"/>
+        </w:rPr>
+        <w:t>Following my order, Yoona scampered towards the kitchen</w:t>
+      </w:r>
+      <w:r>
+        <w:rPr>
+          <w:sz w:val="24"/>
+          <w:szCs w:val="24"/>
+          <w:lang w:val="en-GB"/>
+        </w:rPr>
+        <w:t xml:space="preserve"> and slipped on the dropped egg, soundly bumping her lower back on the tiles of the floor.</w:t>
+      </w:r>
+    </w:p>
+    <w:p>
+      <w:pPr>
+        <w:ind w:firstLine="567"/>
+        <w:contextualSpacing/>
+        <w:rPr>
+          <w:sz w:val="24"/>
+          <w:szCs w:val="24"/>
+          <w:lang w:val="en-GB"/>
+        </w:rPr>
+      </w:pPr>
+      <w:r>
+        <w:rPr>
+          <w:sz w:val="24"/>
+          <w:szCs w:val="24"/>
+          <w:lang w:val="en-GB"/>
+        </w:rPr>
+        <w:t>“Ay!” – She shouted</w:t>
+      </w:r>
+      <w:r>
+        <w:rPr>
+          <w:sz w:val="24"/>
+          <w:szCs w:val="24"/>
+          <w:lang w:val="en-GB"/>
+        </w:rPr>
+        <w:t>.</w:t>
+      </w:r>
+    </w:p>
+    <w:p>
+      <w:pPr>
+        <w:ind w:firstLine="567"/>
+        <w:contextualSpacing/>
+        <w:rPr>
+          <w:sz w:val="24"/>
+          <w:szCs w:val="24"/>
+          <w:lang w:val="en-GB"/>
+        </w:rPr>
+      </w:pPr>
+      <w:r>
+        <w:rPr>
+          <w:sz w:val="24"/>
+          <w:szCs w:val="24"/>
+          <w:lang w:val="en-GB"/>
+        </w:rPr>
+        <w:t>Realizing what’d just happened, I cursed myself in a fit of frustration.</w:t>
+      </w:r>
+    </w:p>
+    <w:p>
+      <w:pPr>
+        <w:ind w:firstLine="567"/>
+        <w:contextualSpacing/>
+        <w:rPr>
+          <w:sz w:val="24"/>
+          <w:szCs w:val="24"/>
+          <w:lang w:val="en-GB"/>
+        </w:rPr>
+      </w:pPr>
+      <w:r>
+        <w:rPr>
+          <w:sz w:val="24"/>
+          <w:szCs w:val="24"/>
+          <w:lang w:val="en-GB"/>
+        </w:rPr>
+        <w:t>I immediately rushed toward her and, risking myself to tumble</w:t>
+      </w:r>
+      <w:r>
+        <w:rPr>
+          <w:sz w:val="24"/>
+          <w:szCs w:val="24"/>
+          <w:lang w:val="en-GB"/>
+        </w:rPr>
+        <w:t xml:space="preserve"> down</w:t>
+      </w:r>
+      <w:r>
+        <w:rPr>
+          <w:sz w:val="24"/>
+          <w:szCs w:val="24"/>
+          <w:lang w:val="en-GB"/>
+        </w:rPr>
+        <w:t xml:space="preserve"> on the slippery surface</w:t>
+      </w:r>
+      <w:r>
+        <w:rPr>
+          <w:sz w:val="24"/>
+          <w:szCs w:val="24"/>
+          <w:lang w:val="en-GB"/>
+        </w:rPr>
+        <w:t xml:space="preserve">, </w:t>
+      </w:r>
+      <w:r>
+        <w:rPr>
+          <w:sz w:val="24"/>
+          <w:szCs w:val="24"/>
+          <w:lang w:val="en-GB"/>
+        </w:rPr>
+        <w:t xml:space="preserve">I grabbed her arms and </w:t>
+      </w:r>
+      <w:r>
+        <w:rPr>
+          <w:sz w:val="24"/>
+          <w:szCs w:val="24"/>
+          <w:lang w:val="en-GB"/>
+        </w:rPr>
+        <w:t>lifted</w:t>
+      </w:r>
+      <w:r>
+        <w:rPr>
+          <w:sz w:val="24"/>
+          <w:szCs w:val="24"/>
+          <w:lang w:val="en-GB"/>
+        </w:rPr>
+        <w:t xml:space="preserve"> her up.</w:t>
+      </w:r>
+    </w:p>
+    <w:p>
+      <w:pPr>
+        <w:ind w:firstLine="567"/>
+        <w:contextualSpacing/>
+        <w:rPr>
+          <w:sz w:val="24"/>
+          <w:szCs w:val="24"/>
+          <w:lang w:val="en-GB"/>
+        </w:rPr>
+      </w:pPr>
+      <w:r>
+        <w:rPr>
+          <w:sz w:val="24"/>
+          <w:szCs w:val="24"/>
+          <w:lang w:val="en-GB"/>
+        </w:rPr>
+        <w:t>I</w:t>
+      </w:r>
+      <w:r>
+        <w:rPr>
+          <w:sz w:val="24"/>
+          <w:szCs w:val="24"/>
+          <w:lang w:val="en-GB"/>
+        </w:rPr>
+        <w:t xml:space="preserve"> </w:t>
+      </w:r>
+      <w:r>
+        <w:rPr>
+          <w:sz w:val="24"/>
+          <w:szCs w:val="24"/>
+          <w:lang w:val="en-GB"/>
+        </w:rPr>
+        <w:t>frantically tried</w:t>
+      </w:r>
+      <w:r>
+        <w:rPr>
+          <w:sz w:val="24"/>
+          <w:szCs w:val="24"/>
+          <w:lang w:val="en-GB"/>
+        </w:rPr>
+        <w:t xml:space="preserve"> to soothe</w:t>
+      </w:r>
+      <w:r>
+        <w:rPr>
+          <w:sz w:val="24"/>
+          <w:szCs w:val="24"/>
+          <w:lang w:val="en-GB"/>
+        </w:rPr>
+        <w:t xml:space="preserve"> her tears</w:t>
+      </w:r>
+      <w:r>
+        <w:rPr>
+          <w:sz w:val="24"/>
+          <w:szCs w:val="24"/>
+          <w:lang w:val="en-GB"/>
+        </w:rPr>
+        <w:t>, gently patting her brown hair.</w:t>
+      </w:r>
+    </w:p>
+    <w:p>
+      <w:pPr>
+        <w:ind w:firstLine="567"/>
+        <w:contextualSpacing/>
+        <w:rPr>
+          <w:sz w:val="24"/>
+          <w:szCs w:val="24"/>
+          <w:lang w:val="en-GB"/>
+        </w:rPr>
+      </w:pPr>
+      <w:r>
+        <w:rPr>
+          <w:sz w:val="24"/>
+          <w:szCs w:val="24"/>
+          <w:lang w:val="en-GB"/>
+        </w:rPr>
+        <w:t>“Shush, it’s all okay, honey…” – I whispered</w:t>
+      </w:r>
+      <w:r>
+        <w:rPr>
+          <w:sz w:val="24"/>
+          <w:szCs w:val="24"/>
+          <w:lang w:val="en-GB"/>
+        </w:rPr>
+        <w:t>.</w:t>
+      </w:r>
+    </w:p>
+    <w:p>
+      <w:pPr>
+        <w:ind w:firstLine="567"/>
+        <w:contextualSpacing/>
+        <w:rPr>
+          <w:sz w:val="24"/>
+          <w:szCs w:val="24"/>
+          <w:lang w:val="en-GB"/>
+        </w:rPr>
+      </w:pPr>
+      <w:r>
+        <w:rPr>
+          <w:sz w:val="24"/>
+          <w:szCs w:val="24"/>
+          <w:lang w:val="en-GB"/>
+        </w:rPr>
+        <w:t>“What happened?” – Yuri asked, quickly walking towards us.</w:t>
+      </w:r>
+    </w:p>
+    <w:p>
+      <w:pPr>
+        <w:ind w:firstLine="567"/>
+        <w:contextualSpacing/>
+        <w:rPr>
+          <w:sz w:val="24"/>
+          <w:szCs w:val="24"/>
+          <w:lang w:val="en-GB"/>
+        </w:rPr>
+      </w:pPr>
+      <w:r>
+        <w:rPr>
+          <w:sz w:val="24"/>
+          <w:szCs w:val="24"/>
+          <w:lang w:val="en-GB"/>
+        </w:rPr>
+        <w:t>“Pay attention to the eggs on the floor” – I heartily recommended</w:t>
+      </w:r>
+      <w:r>
+        <w:rPr>
+          <w:sz w:val="24"/>
+          <w:szCs w:val="24"/>
+          <w:lang w:val="en-GB"/>
+        </w:rPr>
+        <w:t>, pointing at the dropped egg before she could take a step into the kitchen</w:t>
+      </w:r>
+      <w:r>
+        <w:rPr>
+          <w:sz w:val="24"/>
+          <w:szCs w:val="24"/>
+          <w:lang w:val="en-GB"/>
+        </w:rPr>
+        <w:t xml:space="preserve"> – “and help me to carry her upstairs, I’m afraid she could have some broken bones”.</w:t>
+      </w:r>
+    </w:p>
+    <w:p>
+      <w:pPr>
+        <w:ind w:firstLine="567"/>
+        <w:contextualSpacing/>
+        <w:rPr>
+          <w:sz w:val="24"/>
+          <w:szCs w:val="24"/>
+          <w:lang w:val="en-GB"/>
+        </w:rPr>
+      </w:pPr>
+      <w:r>
+        <w:rPr>
+          <w:sz w:val="24"/>
+          <w:szCs w:val="24"/>
+          <w:lang w:val="en-GB"/>
+        </w:rPr>
+        <w:t xml:space="preserve">Yuri held her in her arms. </w:t>
+      </w:r>
+    </w:p>
+    <w:p>
+      <w:pPr>
+        <w:ind w:firstLine="567"/>
+        <w:contextualSpacing/>
+        <w:rPr>
+          <w:sz w:val="24"/>
+          <w:szCs w:val="24"/>
+          <w:lang w:val="en-GB"/>
+        </w:rPr>
+      </w:pPr>
+      <w:r>
+        <w:rPr>
+          <w:sz w:val="24"/>
+          <w:szCs w:val="24"/>
+          <w:lang w:val="en-GB"/>
+        </w:rPr>
+        <w:t>“Does it hurt if I touch here” – She asked, sounding out her leg.</w:t>
+      </w:r>
+    </w:p>
+    <w:p>
+      <w:pPr>
+        <w:ind w:firstLine="567"/>
+        <w:contextualSpacing/>
+        <w:rPr>
+          <w:sz w:val="24"/>
+          <w:szCs w:val="24"/>
+          <w:lang w:val="en-GB"/>
+        </w:rPr>
+      </w:pPr>
+      <w:r>
+        <w:rPr>
+          <w:sz w:val="24"/>
+          <w:szCs w:val="24"/>
+          <w:lang w:val="en-GB"/>
+        </w:rPr>
+        <w:t>Yoona shook her head, still rubbing her teary eyes.</w:t>
+      </w:r>
+    </w:p>
+    <w:p>
+      <w:pPr>
+        <w:ind w:firstLine="567"/>
+        <w:contextualSpacing/>
+        <w:rPr>
+          <w:sz w:val="24"/>
+          <w:szCs w:val="24"/>
+          <w:lang w:val="en-GB"/>
+        </w:rPr>
+      </w:pPr>
+      <w:r>
+        <w:rPr>
+          <w:sz w:val="24"/>
+          <w:szCs w:val="24"/>
+          <w:lang w:val="en-GB"/>
+        </w:rPr>
+        <w:t>“Help me to carry her upstairs” – Yuri said – “She doesn’t have anything broken, luckily, but</w:t>
+      </w:r>
+      <w:r>
+        <w:rPr>
+          <w:sz w:val="24"/>
+          <w:szCs w:val="24"/>
+          <w:lang w:val="en-GB"/>
+        </w:rPr>
+        <w:t xml:space="preserve"> she needs rest… and</w:t>
+      </w:r>
+      <w:r>
+        <w:rPr>
+          <w:sz w:val="24"/>
+          <w:szCs w:val="24"/>
+          <w:lang w:val="en-GB"/>
+        </w:rPr>
+        <w:t xml:space="preserve"> you still have to explain me how can be so clumsy” – She whispered in a scolding smile.</w:t>
+      </w:r>
+    </w:p>
+    <w:p>
+      <w:pPr>
+        <w:ind w:firstLine="567"/>
+        <w:contextualSpacing/>
+        <w:rPr>
+          <w:sz w:val="24"/>
+          <w:szCs w:val="24"/>
+          <w:lang w:val="en-GB"/>
+        </w:rPr>
+      </w:pPr>
+      <w:r>
+        <w:rPr>
+          <w:sz w:val="24"/>
+          <w:szCs w:val="24"/>
+          <w:lang w:val="en-GB"/>
+        </w:rPr>
+        <w:t xml:space="preserve">We </w:t>
+      </w:r>
+      <w:r>
+        <w:rPr>
+          <w:sz w:val="24"/>
+          <w:szCs w:val="24"/>
+          <w:lang w:val="en-GB"/>
+        </w:rPr>
+        <w:t>brought Yoona to my bedroom and laid</w:t>
+      </w:r>
+      <w:r>
+        <w:rPr>
+          <w:sz w:val="24"/>
+          <w:szCs w:val="24"/>
+          <w:lang w:val="en-GB"/>
+        </w:rPr>
+        <w:t xml:space="preserve"> her </w:t>
+      </w:r>
+      <w:r>
+        <w:rPr>
+          <w:sz w:val="24"/>
+          <w:szCs w:val="24"/>
+          <w:lang w:val="en-GB"/>
+        </w:rPr>
+        <w:t>on my bed.</w:t>
+      </w:r>
+    </w:p>
+    <w:p>
+      <w:pPr>
+        <w:ind w:firstLine="567"/>
+        <w:contextualSpacing/>
+        <w:rPr>
+          <w:sz w:val="24"/>
+          <w:szCs w:val="24"/>
+          <w:lang w:val="en-GB"/>
+        </w:rPr>
+      </w:pPr>
+      <w:r>
+        <w:rPr>
+          <w:sz w:val="24"/>
+          <w:szCs w:val="24"/>
+          <w:lang w:val="en-GB"/>
+        </w:rPr>
+        <w:t xml:space="preserve">“I am sorry, princess” – I </w:t>
+      </w:r>
+      <w:r>
+        <w:rPr>
+          <w:sz w:val="24"/>
+          <w:szCs w:val="24"/>
+          <w:lang w:val="en-GB"/>
+        </w:rPr>
+        <w:t>apologized</w:t>
+      </w:r>
+      <w:r>
+        <w:rPr>
+          <w:sz w:val="24"/>
+          <w:szCs w:val="24"/>
+          <w:lang w:val="en-GB"/>
+        </w:rPr>
+        <w:t>, pinching her cheeks.</w:t>
+      </w:r>
+    </w:p>
+    <w:p>
+      <w:pPr>
+        <w:ind w:firstLine="567"/>
+        <w:contextualSpacing/>
+        <w:rPr>
+          <w:sz w:val="24"/>
+          <w:szCs w:val="24"/>
+          <w:lang w:val="en-GB"/>
+        </w:rPr>
+      </w:pPr>
+      <w:r>
+        <w:rPr>
+          <w:sz w:val="24"/>
+          <w:szCs w:val="24"/>
+          <w:lang w:val="en-GB"/>
+        </w:rPr>
+        <w:t xml:space="preserve">“It’s nothing” </w:t>
+      </w:r>
+      <w:r>
+        <w:rPr>
+          <w:sz w:val="24"/>
+          <w:szCs w:val="24"/>
+          <w:lang w:val="en-GB"/>
+        </w:rPr>
+        <w:t>–</w:t>
+      </w:r>
+      <w:r>
+        <w:rPr>
+          <w:sz w:val="24"/>
+          <w:szCs w:val="24"/>
+          <w:lang w:val="en-GB"/>
+        </w:rPr>
+        <w:t xml:space="preserve"> </w:t>
+      </w:r>
+      <w:r>
+        <w:rPr>
+          <w:sz w:val="24"/>
+          <w:szCs w:val="24"/>
+          <w:lang w:val="en-GB"/>
+        </w:rPr>
+        <w:t>She said letting out a small giggle – “But can I have your computer if I don’t tell this to mom?” – She hopefully asked.</w:t>
+      </w:r>
+    </w:p>
+    <w:p>
+      <w:pPr>
+        <w:ind w:firstLine="567"/>
+        <w:contextualSpacing/>
+        <w:rPr>
+          <w:sz w:val="24"/>
+          <w:szCs w:val="24"/>
+          <w:lang w:val="en-GB"/>
+        </w:rPr>
+      </w:pPr>
+      <w:r>
+        <w:rPr>
+          <w:sz w:val="24"/>
+          <w:szCs w:val="24"/>
+          <w:lang w:val="en-GB"/>
+        </w:rPr>
+        <w:lastRenderedPageBreak/>
+        <w:t>“I can’t give you my computer!” – I whined – “I need that for work, there must be something I can give you without ruining my career…”</w:t>
+      </w:r>
+    </w:p>
+    <w:p>
+      <w:pPr>
+        <w:ind w:firstLine="567"/>
+        <w:contextualSpacing/>
+        <w:rPr>
+          <w:sz w:val="24"/>
+          <w:szCs w:val="24"/>
+          <w:lang w:val="en-GB"/>
+        </w:rPr>
+      </w:pPr>
+      <w:r>
+        <w:rPr>
+          <w:sz w:val="24"/>
+          <w:szCs w:val="24"/>
+          <w:lang w:val="en-GB"/>
+        </w:rPr>
+        <w:t>“One hour a day” – Yoona said – “I just want to play StarCraft”</w:t>
+      </w:r>
+    </w:p>
+    <w:p>
+      <w:pPr>
+        <w:ind w:firstLine="567"/>
+        <w:contextualSpacing/>
+        <w:rPr>
+          <w:sz w:val="24"/>
+          <w:szCs w:val="24"/>
+          <w:lang w:val="en-GB"/>
+        </w:rPr>
+      </w:pPr>
+      <w:r>
+        <w:rPr>
+          <w:sz w:val="24"/>
+          <w:szCs w:val="24"/>
+          <w:lang w:val="en-GB"/>
+        </w:rPr>
+        <w:t>“Ok, deal” – I agreed, reminding myself to delete the browser history more often – “but if you mess up with my files, you’ll pay for that, ok?”</w:t>
+      </w:r>
+    </w:p>
+    <w:p>
+      <w:pPr>
+        <w:ind w:firstLine="567"/>
+        <w:contextualSpacing/>
+        <w:rPr>
+          <w:sz w:val="24"/>
+          <w:szCs w:val="24"/>
+          <w:lang w:val="en-GB"/>
+        </w:rPr>
+      </w:pPr>
+      <w:r>
+        <w:rPr>
+          <w:sz w:val="24"/>
+          <w:szCs w:val="24"/>
+          <w:lang w:val="en-GB"/>
+        </w:rPr>
+        <w:t xml:space="preserve">She gave </w:t>
+      </w:r>
+      <w:r>
+        <w:rPr>
+          <w:sz w:val="24"/>
+          <w:szCs w:val="24"/>
+          <w:lang w:val="en-GB"/>
+        </w:rPr>
+        <w:t>me</w:t>
+      </w:r>
+      <w:r>
+        <w:rPr>
+          <w:sz w:val="24"/>
+          <w:szCs w:val="24"/>
+          <w:lang w:val="en-GB"/>
+        </w:rPr>
+        <w:t xml:space="preserve"> a bright grin.</w:t>
+      </w:r>
+    </w:p>
+    <w:p>
+      <w:pPr>
+        <w:ind w:firstLine="567"/>
+        <w:contextualSpacing/>
+        <w:rPr>
+          <w:sz w:val="24"/>
+          <w:szCs w:val="24"/>
+          <w:lang w:val="en-GB"/>
+        </w:rPr>
+      </w:pPr>
+      <w:r>
+        <w:rPr>
+          <w:sz w:val="24"/>
+          <w:szCs w:val="24"/>
+          <w:lang w:val="en-GB"/>
+        </w:rPr>
+        <w:t>“What’s this smell?” – Yuri interrupted them, sharpening her eyes in a worried look – “Seems like something is burning”.</w:t>
+      </w:r>
+    </w:p>
+    <w:p>
+      <w:pPr>
+        <w:ind w:firstLine="567"/>
+        <w:contextualSpacing/>
+        <w:rPr>
+          <w:sz w:val="24"/>
+          <w:szCs w:val="24"/>
+          <w:lang w:val="en-GB"/>
+        </w:rPr>
+      </w:pPr>
+      <w:r>
+        <w:rPr>
+          <w:sz w:val="24"/>
+          <w:szCs w:val="24"/>
+          <w:lang w:val="en-GB"/>
+        </w:rPr>
+        <w:t>Giving a sniff to the air, I sensed the scent of burnt plastic mixed with food.</w:t>
+      </w:r>
+    </w:p>
+    <w:p>
+      <w:pPr>
+        <w:ind w:firstLine="567"/>
+        <w:contextualSpacing/>
+        <w:rPr>
+          <w:sz w:val="24"/>
+          <w:szCs w:val="24"/>
+          <w:lang w:val="en-GB"/>
+        </w:rPr>
+      </w:pPr>
+      <w:r>
+        <w:rPr>
+          <w:sz w:val="24"/>
+          <w:szCs w:val="24"/>
+          <w:lang w:val="en-GB"/>
+        </w:rPr>
+        <w:t>A chill ran down my back as I realized I had forgot about the raw eggs on the frying pan, leaving the cooker on.</w:t>
+      </w:r>
+    </w:p>
+    <w:p>
+      <w:pPr>
+        <w:ind w:firstLine="567"/>
+        <w:contextualSpacing/>
+        <w:rPr>
+          <w:sz w:val="24"/>
+          <w:szCs w:val="24"/>
+          <w:lang w:val="en-GB"/>
+        </w:rPr>
+      </w:pPr>
+      <w:r>
+        <w:rPr>
+          <w:sz w:val="24"/>
+          <w:szCs w:val="24"/>
+          <w:lang w:val="en-GB"/>
+        </w:rPr>
+        <w:t>“Shit!” – I whispered, dashing on the stairs</w:t>
+      </w:r>
+      <w:r>
+        <w:rPr>
+          <w:sz w:val="24"/>
+          <w:szCs w:val="24"/>
+          <w:lang w:val="en-GB"/>
+        </w:rPr>
+        <w:t xml:space="preserve"> and then into the kitchen.</w:t>
+      </w:r>
+    </w:p>
+    <w:p>
+      <w:pPr>
+        <w:ind w:firstLine="567"/>
+        <w:contextualSpacing/>
+        <w:rPr>
+          <w:sz w:val="24"/>
+          <w:szCs w:val="24"/>
+          <w:lang w:val="en-GB"/>
+        </w:rPr>
+      </w:pPr>
+      <w:r>
+        <w:rPr>
+          <w:sz w:val="24"/>
+          <w:szCs w:val="24"/>
+          <w:lang w:val="en-GB"/>
+        </w:rPr>
+        <w:t>The eggs had caught fire and a think dense layer of smoke filled the environment, making me cough hard and blocking my eyesight.</w:t>
+      </w:r>
+    </w:p>
+    <w:p>
+      <w:pPr>
+        <w:ind w:firstLine="567"/>
+        <w:contextualSpacing/>
+        <w:rPr>
+          <w:sz w:val="24"/>
+          <w:szCs w:val="24"/>
+          <w:lang w:val="en-GB"/>
+        </w:rPr>
+      </w:pPr>
+      <w:r>
+        <w:rPr>
+          <w:sz w:val="24"/>
+          <w:szCs w:val="24"/>
+          <w:lang w:val="en-GB"/>
+        </w:rPr>
+        <w:t>I avoided the eggs on the floor with a jump and ran towards the fire extinguisher, activating it and sprinkling the foamy liquid on the cooking area.</w:t>
+      </w:r>
+    </w:p>
+    <w:p>
+      <w:pPr>
+        <w:ind w:firstLine="567"/>
+        <w:contextualSpacing/>
+        <w:rPr>
+          <w:sz w:val="24"/>
+          <w:szCs w:val="24"/>
+          <w:lang w:val="en-GB"/>
+        </w:rPr>
+      </w:pPr>
+      <w:r>
+        <w:rPr>
+          <w:sz w:val="24"/>
+          <w:szCs w:val="24"/>
+          <w:lang w:val="en-GB"/>
+        </w:rPr>
+        <w:t>When the smoke thinned out, I breathed a sigh of relief.</w:t>
+      </w:r>
+    </w:p>
+    <w:p>
+      <w:pPr>
+        <w:ind w:firstLine="567"/>
+        <w:contextualSpacing/>
+        <w:rPr>
+          <w:sz w:val="24"/>
+          <w:szCs w:val="24"/>
+          <w:lang w:val="en-GB"/>
+        </w:rPr>
+      </w:pPr>
+      <w:r>
+        <w:rPr>
+          <w:sz w:val="24"/>
+          <w:szCs w:val="24"/>
+          <w:lang w:val="en-GB"/>
+        </w:rPr>
+        <w:t xml:space="preserve">But I was exulting too easily, because I hadn’t noticed a very important object </w:t>
+      </w:r>
       <w:bookmarkStart w:id="0" w:name="_GoBack"/>
       <w:bookmarkEnd w:id="0"/>
-    </w:p>
-    <w:p>
-      <w:pPr>
-        <w:ind w:firstLine="567"/>
-        <w:contextualSpacing/>
-        <w:rPr>
-          <w:sz w:val="24"/>
-          <w:lang w:val="en-GB"/>
-        </w:rPr>
-      </w:pPr>
-      <w:r>
-        <w:rPr>
-          <w:sz w:val="24"/>
-          <w:lang w:val="en-GB"/>
-        </w:rPr>
-        <w:t>“Stop nagging her, princess” – I shrilled from the kitchen.</w:t>
-      </w:r>
-    </w:p>
-    <w:p>
-      <w:pPr>
-        <w:ind w:firstLine="567"/>
-        <w:contextualSpacing/>
-        <w:rPr>
-          <w:sz w:val="24"/>
-          <w:lang w:val="en-GB"/>
-        </w:rPr>
-      </w:pPr>
-      <w:r>
-        <w:rPr>
-          <w:sz w:val="24"/>
-          <w:lang w:val="en-GB"/>
-        </w:rPr>
-        <w:t>I poured a little bit of oil and broke some eggs into the container but I toppled one in the process, and I had to get.</w:t>
+      <w:r>
+        <w:rPr>
+          <w:sz w:val="24"/>
+          <w:szCs w:val="24"/>
+          <w:lang w:val="en-GB"/>
+        </w:rPr>
+        <w:t>placed on the white surface of the kitchenette, before I activated that damned tool.</w:t>
+      </w:r>
+    </w:p>
+    <w:p>
+      <w:pPr>
+        <w:ind w:firstLine="567"/>
+        <w:contextualSpacing/>
+        <w:rPr>
+          <w:sz w:val="24"/>
+          <w:szCs w:val="24"/>
+          <w:lang w:val="en-GB"/>
+        </w:rPr>
+      </w:pPr>
+      <w:r>
+        <w:rPr>
+          <w:sz w:val="24"/>
+          <w:szCs w:val="24"/>
+          <w:lang w:val="en-GB"/>
+        </w:rPr>
+        <w:t>Wet and charred</w:t>
+      </w:r>
+      <w:r>
+        <w:rPr>
+          <w:sz w:val="24"/>
+          <w:szCs w:val="24"/>
+          <w:lang w:val="en-GB"/>
+        </w:rPr>
+        <w:t>,</w:t>
+      </w:r>
+      <w:r>
+        <w:rPr>
+          <w:sz w:val="24"/>
+          <w:szCs w:val="24"/>
+          <w:lang w:val="en-GB"/>
+        </w:rPr>
+        <w:t xml:space="preserve"> there lay my </w:t>
+      </w:r>
+      <w:r>
+        <w:rPr>
+          <w:sz w:val="24"/>
+          <w:szCs w:val="24"/>
+          <w:lang w:val="en-GB"/>
+        </w:rPr>
+        <w:t>mom’s laptop.</w:t>
       </w:r>
     </w:p>
     <w:sectPr>

</xml_diff>